<commit_message>
trojan horses and rootkits
</commit_message>
<xml_diff>
--- a/HACKERS AND CYBER ATTACKS/MALWARE.docx
+++ b/HACKERS AND CYBER ATTACKS/MALWARE.docx
@@ -4455,6 +4455,321 @@
     </w:p>
     <w:p>
       <w:pPr>
+        <w:pStyle w:val="3"/>
+        <w:shd w:val="clear" w:color="auto" w:fill="FFFFFF"/>
+        <w:rPr>
+          <w:rFonts w:ascii="Segoe UI" w:hAnsi="Segoe UI" w:cs="Segoe UI"/>
+          <w:lang w:val="en-US"/>
+        </w:rPr>
+      </w:pPr>
+      <w:r>
+        <w:rPr>
+          <w:rFonts w:ascii="Segoe UI" w:hAnsi="Segoe UI" w:cs="Segoe UI"/>
+          <w:lang w:val="en-US"/>
+        </w:rPr>
+        <w:t>Trojan Horses</w:t>
+      </w:r>
+    </w:p>
+    <w:p>
+      <w:pPr>
+        <w:pStyle w:val="stylesprpz3d"/>
+        <w:shd w:val="clear" w:color="auto" w:fill="FFFFFF"/>
+        <w:spacing w:before="0" w:beforeAutospacing="0"/>
+        <w:rPr>
+          <w:rFonts w:ascii="Segoe UI" w:hAnsi="Segoe UI" w:cs="Segoe UI"/>
+          <w:color w:val="10162F"/>
+          <w:sz w:val="27"/>
+          <w:szCs w:val="27"/>
+          <w:lang w:val="en-US"/>
+        </w:rPr>
+      </w:pPr>
+      <w:r>
+        <w:rPr>
+          <w:rFonts w:ascii="Segoe UI" w:hAnsi="Segoe UI" w:cs="Segoe UI"/>
+          <w:color w:val="10162F"/>
+          <w:sz w:val="27"/>
+          <w:szCs w:val="27"/>
+          <w:lang w:val="en-US"/>
+        </w:rPr>
+        <w:t>While the presence of </w:t>
+      </w:r>
+      <w:hyperlink r:id="rId24" w:tgtFrame="_blank" w:history="1">
+        <w:r>
+          <w:rPr>
+            <w:rStyle w:val="a3"/>
+            <w:rFonts w:ascii="Segoe UI" w:hAnsi="Segoe UI" w:cs="Segoe UI"/>
+            <w:sz w:val="27"/>
+            <w:szCs w:val="27"/>
+            <w:bdr w:val="none" w:sz="0" w:space="0" w:color="auto" w:frame="1"/>
+            <w:lang w:val="en-US"/>
+          </w:rPr>
+          <w:t>spyware</w:t>
+        </w:r>
+      </w:hyperlink>
+      <w:r>
+        <w:rPr>
+          <w:rFonts w:ascii="Segoe UI" w:hAnsi="Segoe UI" w:cs="Segoe UI"/>
+          <w:color w:val="10162F"/>
+          <w:sz w:val="27"/>
+          <w:szCs w:val="27"/>
+          <w:lang w:val="en-US"/>
+        </w:rPr>
+        <w:t> makes it obvious something nefarious was installed on the computer, was anything else installed?</w:t>
+      </w:r>
+    </w:p>
+    <w:p>
+      <w:pPr>
+        <w:pStyle w:val="stylesprpz3d"/>
+        <w:shd w:val="clear" w:color="auto" w:fill="FFFFFF"/>
+        <w:spacing w:before="0" w:beforeAutospacing="0"/>
+        <w:rPr>
+          <w:rFonts w:ascii="Segoe UI" w:hAnsi="Segoe UI" w:cs="Segoe UI"/>
+          <w:color w:val="10162F"/>
+          <w:sz w:val="27"/>
+          <w:szCs w:val="27"/>
+          <w:lang w:val="en-US"/>
+        </w:rPr>
+      </w:pPr>
+      <w:r>
+        <w:rPr>
+          <w:rFonts w:ascii="Segoe UI" w:hAnsi="Segoe UI" w:cs="Segoe UI"/>
+          <w:color w:val="10162F"/>
+          <w:sz w:val="27"/>
+          <w:szCs w:val="27"/>
+          <w:lang w:val="en-US"/>
+        </w:rPr>
+        <w:t>Ugh, of course. After more digging, you find a </w:t>
+      </w:r>
+      <w:hyperlink r:id="rId25" w:tgtFrame="_blank" w:history="1">
+        <w:r>
+          <w:rPr>
+            <w:rStyle w:val="a3"/>
+            <w:rFonts w:ascii="Segoe UI" w:hAnsi="Segoe UI" w:cs="Segoe UI"/>
+            <w:sz w:val="27"/>
+            <w:szCs w:val="27"/>
+            <w:bdr w:val="none" w:sz="0" w:space="0" w:color="auto" w:frame="1"/>
+            <w:lang w:val="en-US"/>
+          </w:rPr>
+          <w:t>Trojan</w:t>
+        </w:r>
+      </w:hyperlink>
+      <w:r>
+        <w:rPr>
+          <w:rFonts w:ascii="Segoe UI" w:hAnsi="Segoe UI" w:cs="Segoe UI"/>
+          <w:color w:val="10162F"/>
+          <w:sz w:val="27"/>
+          <w:szCs w:val="27"/>
+          <w:lang w:val="en-US"/>
+        </w:rPr>
+        <w:t> Horse. Wow, is there any download link your client didn’t click on?</w:t>
+      </w:r>
+    </w:p>
+    <w:p>
+      <w:pPr>
+        <w:pStyle w:val="stylesprpz3d"/>
+        <w:shd w:val="clear" w:color="auto" w:fill="FFFFFF"/>
+        <w:spacing w:before="0" w:beforeAutospacing="0"/>
+        <w:rPr>
+          <w:rFonts w:ascii="Segoe UI" w:hAnsi="Segoe UI" w:cs="Segoe UI"/>
+          <w:color w:val="10162F"/>
+          <w:sz w:val="27"/>
+          <w:szCs w:val="27"/>
+          <w:lang w:val="en-US"/>
+        </w:rPr>
+      </w:pPr>
+      <w:r>
+        <w:rPr>
+          <w:rFonts w:ascii="Segoe UI" w:hAnsi="Segoe UI" w:cs="Segoe UI"/>
+          <w:color w:val="10162F"/>
+          <w:sz w:val="27"/>
+          <w:szCs w:val="27"/>
+          <w:lang w:val="en-US"/>
+        </w:rPr>
+        <w:t>While similar to Spyware, the </w:t>
+      </w:r>
+      <w:r>
+        <w:rPr>
+          <w:rStyle w:val="a4"/>
+          <w:rFonts w:ascii="Segoe UI" w:hAnsi="Segoe UI" w:cs="Segoe UI"/>
+          <w:color w:val="10162F"/>
+          <w:sz w:val="27"/>
+          <w:szCs w:val="27"/>
+          <w:lang w:val="en-US"/>
+        </w:rPr>
+        <w:t>Trojan Horse</w:t>
+      </w:r>
+      <w:r>
+        <w:rPr>
+          <w:rFonts w:ascii="Segoe UI" w:hAnsi="Segoe UI" w:cs="Segoe UI"/>
+          <w:color w:val="10162F"/>
+          <w:sz w:val="27"/>
+          <w:szCs w:val="27"/>
+          <w:lang w:val="en-US"/>
+        </w:rPr>
+        <w:t>, sometimes just called a “Trojan”, does more than just monitor what’s happening on a system. Trojans are a type of contained, non-replicating malware that disguises itself as legitimate software in order to allow scammers and hackers access to a user’s system.</w:t>
+      </w:r>
+    </w:p>
+    <w:p>
+      <w:pPr>
+        <w:pStyle w:val="stylesprpz3d"/>
+        <w:shd w:val="clear" w:color="auto" w:fill="FFFFFF"/>
+        <w:spacing w:before="0" w:beforeAutospacing="0"/>
+        <w:rPr>
+          <w:rFonts w:ascii="Segoe UI" w:hAnsi="Segoe UI" w:cs="Segoe UI"/>
+          <w:color w:val="10162F"/>
+          <w:sz w:val="27"/>
+          <w:szCs w:val="27"/>
+          <w:lang w:val="en-US"/>
+        </w:rPr>
+      </w:pPr>
+      <w:r>
+        <w:rPr>
+          <w:rFonts w:ascii="Segoe UI" w:hAnsi="Segoe UI" w:cs="Segoe UI"/>
+          <w:color w:val="10162F"/>
+          <w:sz w:val="27"/>
+          <w:szCs w:val="27"/>
+          <w:lang w:val="en-US"/>
+        </w:rPr>
+        <w:t>Just like the Greeks hid inside a giant wooden horse to sneak into the city of Troy, this malware snuck right onto your client’s computer while pretending to be a legitimate antivirus software!</w:t>
+      </w:r>
+    </w:p>
+    <w:p>
+      <w:pPr>
+        <w:pStyle w:val="3"/>
+        <w:shd w:val="clear" w:color="auto" w:fill="FFFFFF"/>
+        <w:rPr>
+          <w:rFonts w:ascii="Segoe UI" w:hAnsi="Segoe UI" w:cs="Segoe UI"/>
+          <w:color w:val="10162F"/>
+        </w:rPr>
+      </w:pPr>
+      <w:r>
+        <w:rPr>
+          <w:rFonts w:ascii="Segoe UI" w:hAnsi="Segoe UI" w:cs="Segoe UI"/>
+          <w:color w:val="10162F"/>
+        </w:rPr>
+        <w:t xml:space="preserve">Your </w:t>
+      </w:r>
+      <w:proofErr w:type="spellStart"/>
+      <w:r>
+        <w:rPr>
+          <w:rFonts w:ascii="Segoe UI" w:hAnsi="Segoe UI" w:cs="Segoe UI"/>
+          <w:color w:val="10162F"/>
+        </w:rPr>
+        <w:t>Suggestion</w:t>
+      </w:r>
+      <w:proofErr w:type="spellEnd"/>
+    </w:p>
+    <w:p>
+      <w:pPr>
+        <w:pStyle w:val="stylesliqple6"/>
+        <w:numPr>
+          <w:ilvl w:val="0"/>
+          <w:numId w:val="8"/>
+        </w:numPr>
+        <w:shd w:val="clear" w:color="auto" w:fill="FFFFFF"/>
+        <w:rPr>
+          <w:rFonts w:ascii="Segoe UI" w:hAnsi="Segoe UI" w:cs="Segoe UI"/>
+          <w:color w:val="10162F"/>
+          <w:sz w:val="27"/>
+          <w:szCs w:val="27"/>
+          <w:lang w:val="en-US"/>
+        </w:rPr>
+      </w:pPr>
+      <w:r>
+        <w:rPr>
+          <w:rFonts w:ascii="Segoe UI" w:hAnsi="Segoe UI" w:cs="Segoe UI"/>
+          <w:color w:val="10162F"/>
+          <w:sz w:val="27"/>
+          <w:szCs w:val="27"/>
+          <w:lang w:val="en-US"/>
+        </w:rPr>
+        <w:t>Be wary of disk or computer cleaners as well as unknown antivirus software. Trojan horses often pretend to be trustworthy software in order to convince you to download them onto your machine.</w:t>
+      </w:r>
+    </w:p>
+    <w:p>
+      <w:pPr>
+        <w:jc w:val="both"/>
+        <w:rPr>
+          <w:lang w:val="en-US"/>
+        </w:rPr>
+      </w:pPr>
+    </w:p>
+    <w:p>
+      <w:pPr>
+        <w:jc w:val="center"/>
+        <w:rPr>
+          <w:lang w:val="en-US"/>
+        </w:rPr>
+      </w:pPr>
+      <w:r>
+        <w:rPr>
+          <w:noProof/>
+          <w:lang w:val="en-US"/>
+        </w:rPr>
+        <w:lastRenderedPageBreak/>
+        <w:drawing>
+          <wp:inline distT="0" distB="0" distL="0" distR="0" wp14:anchorId="6AC93656" wp14:editId="2869BAAC">
+            <wp:extent cx="5928360" cy="3291840"/>
+            <wp:effectExtent l="0" t="0" r="0" b="3810"/>
+            <wp:docPr id="96407272" name="Рисунок 3"/>
+            <wp:cNvGraphicFramePr>
+              <a:graphicFrameLocks xmlns:a="http://schemas.openxmlformats.org/drawingml/2006/main" noChangeAspect="1"/>
+            </wp:cNvGraphicFramePr>
+            <a:graphic xmlns:a="http://schemas.openxmlformats.org/drawingml/2006/main">
+              <a:graphicData uri="http://schemas.openxmlformats.org/drawingml/2006/picture">
+                <pic:pic xmlns:pic="http://schemas.openxmlformats.org/drawingml/2006/picture">
+                  <pic:nvPicPr>
+                    <pic:cNvPr id="0" name="Picture 5"/>
+                    <pic:cNvPicPr>
+                      <a:picLocks noChangeAspect="1" noChangeArrowheads="1"/>
+                    </pic:cNvPicPr>
+                  </pic:nvPicPr>
+                  <pic:blipFill>
+                    <a:blip r:embed="rId26">
+                      <a:extLst>
+                        <a:ext uri="{28A0092B-C50C-407E-A947-70E740481C1C}">
+                          <a14:useLocalDpi xmlns:a14="http://schemas.microsoft.com/office/drawing/2010/main" val="0"/>
+                        </a:ext>
+                      </a:extLst>
+                    </a:blip>
+                    <a:srcRect/>
+                    <a:stretch>
+                      <a:fillRect/>
+                    </a:stretch>
+                  </pic:blipFill>
+                  <pic:spPr bwMode="auto">
+                    <a:xfrm>
+                      <a:off x="0" y="0"/>
+                      <a:ext cx="5928360" cy="3291840"/>
+                    </a:xfrm>
+                    <a:prstGeom prst="rect">
+                      <a:avLst/>
+                    </a:prstGeom>
+                    <a:noFill/>
+                    <a:ln>
+                      <a:noFill/>
+                    </a:ln>
+                  </pic:spPr>
+                </pic:pic>
+              </a:graphicData>
+            </a:graphic>
+          </wp:inline>
+        </w:drawing>
+      </w:r>
+    </w:p>
+    <w:p>
+      <w:pPr>
+        <w:pBdr>
+          <w:bottom w:val="single" w:sz="12" w:space="1" w:color="auto"/>
+        </w:pBdr>
+        <w:jc w:val="center"/>
+        <w:rPr>
+          <w:lang w:val="en-US"/>
+        </w:rPr>
+      </w:pPr>
+    </w:p>
+    <w:p>
+      <w:pPr>
         <w:jc w:val="both"/>
         <w:rPr>
           <w:lang w:val="en-US"/>
@@ -5034,6 +5349,155 @@
     </w:lvl>
   </w:abstractNum>
   <w:abstractNum w:abstractNumId="4" w15:restartNumberingAfterBreak="0">
+    <w:nsid w:val="4D9336BF"/>
+    <w:multiLevelType w:val="multilevel"/>
+    <w:tmpl w:val="127EC932"/>
+    <w:lvl w:ilvl="0">
+      <w:start w:val="1"/>
+      <w:numFmt w:val="bullet"/>
+      <w:lvlText w:val=""/>
+      <w:lvlJc w:val="left"/>
+      <w:pPr>
+        <w:tabs>
+          <w:tab w:val="num" w:pos="720"/>
+        </w:tabs>
+        <w:ind w:left="720" w:hanging="360"/>
+      </w:pPr>
+      <w:rPr>
+        <w:rFonts w:ascii="Symbol" w:hAnsi="Symbol" w:hint="default"/>
+        <w:sz w:val="20"/>
+      </w:rPr>
+    </w:lvl>
+    <w:lvl w:ilvl="1" w:tentative="1">
+      <w:start w:val="1"/>
+      <w:numFmt w:val="bullet"/>
+      <w:lvlText w:val="o"/>
+      <w:lvlJc w:val="left"/>
+      <w:pPr>
+        <w:tabs>
+          <w:tab w:val="num" w:pos="1440"/>
+        </w:tabs>
+        <w:ind w:left="1440" w:hanging="360"/>
+      </w:pPr>
+      <w:rPr>
+        <w:rFonts w:ascii="Courier New" w:hAnsi="Courier New" w:hint="default"/>
+        <w:sz w:val="20"/>
+      </w:rPr>
+    </w:lvl>
+    <w:lvl w:ilvl="2" w:tentative="1">
+      <w:start w:val="1"/>
+      <w:numFmt w:val="bullet"/>
+      <w:lvlText w:val=""/>
+      <w:lvlJc w:val="left"/>
+      <w:pPr>
+        <w:tabs>
+          <w:tab w:val="num" w:pos="2160"/>
+        </w:tabs>
+        <w:ind w:left="2160" w:hanging="360"/>
+      </w:pPr>
+      <w:rPr>
+        <w:rFonts w:ascii="Wingdings" w:hAnsi="Wingdings" w:hint="default"/>
+        <w:sz w:val="20"/>
+      </w:rPr>
+    </w:lvl>
+    <w:lvl w:ilvl="3" w:tentative="1">
+      <w:start w:val="1"/>
+      <w:numFmt w:val="bullet"/>
+      <w:lvlText w:val=""/>
+      <w:lvlJc w:val="left"/>
+      <w:pPr>
+        <w:tabs>
+          <w:tab w:val="num" w:pos="2880"/>
+        </w:tabs>
+        <w:ind w:left="2880" w:hanging="360"/>
+      </w:pPr>
+      <w:rPr>
+        <w:rFonts w:ascii="Wingdings" w:hAnsi="Wingdings" w:hint="default"/>
+        <w:sz w:val="20"/>
+      </w:rPr>
+    </w:lvl>
+    <w:lvl w:ilvl="4" w:tentative="1">
+      <w:start w:val="1"/>
+      <w:numFmt w:val="bullet"/>
+      <w:lvlText w:val=""/>
+      <w:lvlJc w:val="left"/>
+      <w:pPr>
+        <w:tabs>
+          <w:tab w:val="num" w:pos="3600"/>
+        </w:tabs>
+        <w:ind w:left="3600" w:hanging="360"/>
+      </w:pPr>
+      <w:rPr>
+        <w:rFonts w:ascii="Wingdings" w:hAnsi="Wingdings" w:hint="default"/>
+        <w:sz w:val="20"/>
+      </w:rPr>
+    </w:lvl>
+    <w:lvl w:ilvl="5" w:tentative="1">
+      <w:start w:val="1"/>
+      <w:numFmt w:val="bullet"/>
+      <w:lvlText w:val=""/>
+      <w:lvlJc w:val="left"/>
+      <w:pPr>
+        <w:tabs>
+          <w:tab w:val="num" w:pos="4320"/>
+        </w:tabs>
+        <w:ind w:left="4320" w:hanging="360"/>
+      </w:pPr>
+      <w:rPr>
+        <w:rFonts w:ascii="Wingdings" w:hAnsi="Wingdings" w:hint="default"/>
+        <w:sz w:val="20"/>
+      </w:rPr>
+    </w:lvl>
+    <w:lvl w:ilvl="6" w:tentative="1">
+      <w:start w:val="1"/>
+      <w:numFmt w:val="bullet"/>
+      <w:lvlText w:val=""/>
+      <w:lvlJc w:val="left"/>
+      <w:pPr>
+        <w:tabs>
+          <w:tab w:val="num" w:pos="5040"/>
+        </w:tabs>
+        <w:ind w:left="5040" w:hanging="360"/>
+      </w:pPr>
+      <w:rPr>
+        <w:rFonts w:ascii="Wingdings" w:hAnsi="Wingdings" w:hint="default"/>
+        <w:sz w:val="20"/>
+      </w:rPr>
+    </w:lvl>
+    <w:lvl w:ilvl="7" w:tentative="1">
+      <w:start w:val="1"/>
+      <w:numFmt w:val="bullet"/>
+      <w:lvlText w:val=""/>
+      <w:lvlJc w:val="left"/>
+      <w:pPr>
+        <w:tabs>
+          <w:tab w:val="num" w:pos="5760"/>
+        </w:tabs>
+        <w:ind w:left="5760" w:hanging="360"/>
+      </w:pPr>
+      <w:rPr>
+        <w:rFonts w:ascii="Wingdings" w:hAnsi="Wingdings" w:hint="default"/>
+        <w:sz w:val="20"/>
+      </w:rPr>
+    </w:lvl>
+    <w:lvl w:ilvl="8" w:tentative="1">
+      <w:start w:val="1"/>
+      <w:numFmt w:val="bullet"/>
+      <w:lvlText w:val=""/>
+      <w:lvlJc w:val="left"/>
+      <w:pPr>
+        <w:tabs>
+          <w:tab w:val="num" w:pos="6480"/>
+        </w:tabs>
+        <w:ind w:left="6480" w:hanging="360"/>
+      </w:pPr>
+      <w:rPr>
+        <w:rFonts w:ascii="Wingdings" w:hAnsi="Wingdings" w:hint="default"/>
+        <w:sz w:val="20"/>
+      </w:rPr>
+    </w:lvl>
+  </w:abstractNum>
+  <w:abstractNum w:abstractNumId="5" w15:restartNumberingAfterBreak="0">
     <w:nsid w:val="66DE1CEC"/>
     <w:multiLevelType w:val="multilevel"/>
     <w:tmpl w:val="61BAA9E4"/>
@@ -5182,7 +5646,7 @@
       </w:rPr>
     </w:lvl>
   </w:abstractNum>
-  <w:abstractNum w:abstractNumId="5" w15:restartNumberingAfterBreak="0">
+  <w:abstractNum w:abstractNumId="6" w15:restartNumberingAfterBreak="0">
     <w:nsid w:val="75CB3F69"/>
     <w:multiLevelType w:val="multilevel"/>
     <w:tmpl w:val="C77C6C52"/>
@@ -5295,7 +5759,7 @@
       </w:pPr>
     </w:lvl>
   </w:abstractNum>
-  <w:abstractNum w:abstractNumId="6" w15:restartNumberingAfterBreak="0">
+  <w:abstractNum w:abstractNumId="7" w15:restartNumberingAfterBreak="0">
     <w:nsid w:val="7F3729B8"/>
     <w:multiLevelType w:val="multilevel"/>
     <w:tmpl w:val="6F6022F2"/>
@@ -5412,7 +5876,7 @@
     <w:abstractNumId w:val="2"/>
   </w:num>
   <w:num w:numId="2" w16cid:durableId="1890260976">
-    <w:abstractNumId w:val="5"/>
+    <w:abstractNumId w:val="6"/>
   </w:num>
   <w:num w:numId="3" w16cid:durableId="298340260">
     <w:abstractNumId w:val="3"/>
@@ -5421,13 +5885,16 @@
     <w:abstractNumId w:val="0"/>
   </w:num>
   <w:num w:numId="5" w16cid:durableId="557479471">
-    <w:abstractNumId w:val="4"/>
+    <w:abstractNumId w:val="5"/>
   </w:num>
   <w:num w:numId="6" w16cid:durableId="538015071">
     <w:abstractNumId w:val="1"/>
   </w:num>
   <w:num w:numId="7" w16cid:durableId="98526638">
-    <w:abstractNumId w:val="6"/>
+    <w:abstractNumId w:val="7"/>
+  </w:num>
+  <w:num w:numId="8" w16cid:durableId="157507046">
+    <w:abstractNumId w:val="4"/>
   </w:num>
 </w:numbering>
 </file>

</xml_diff>